<commit_message>
fix: some minor changes in planning and progress report
</commit_message>
<xml_diff>
--- a/reports/Student #2/D04/D04  - Planning and progress report - Student#2.docx
+++ b/reports/Student #2/D04/D04  - Planning and progress report - Student#2.docx
@@ -75,6 +75,7 @@
           <w:szCs w:val="48"/>
         </w:rPr>
       </w:pPr>
+      <w:proofErr w:type="spellStart"/>
       <w:r>
         <w:rPr>
           <w:rFonts w:ascii="Montserrat" w:eastAsia="Montserrat" w:hAnsi="Montserrat" w:cs="Montserrat"/>
@@ -82,8 +83,49 @@
           <w:sz w:val="48"/>
           <w:szCs w:val="48"/>
         </w:rPr>
-        <w:t>Planning and progress report</w:t>
+        <w:t>Planning</w:t>
       </w:r>
+      <w:proofErr w:type="spellEnd"/>
+      <w:r>
+        <w:rPr>
+          <w:rFonts w:ascii="Montserrat" w:eastAsia="Montserrat" w:hAnsi="Montserrat" w:cs="Montserrat"/>
+          <w:b/>
+          <w:sz w:val="48"/>
+          <w:szCs w:val="48"/>
+        </w:rPr>
+        <w:t xml:space="preserve"> and </w:t>
+      </w:r>
+      <w:proofErr w:type="spellStart"/>
+      <w:r>
+        <w:rPr>
+          <w:rFonts w:ascii="Montserrat" w:eastAsia="Montserrat" w:hAnsi="Montserrat" w:cs="Montserrat"/>
+          <w:b/>
+          <w:sz w:val="48"/>
+          <w:szCs w:val="48"/>
+        </w:rPr>
+        <w:t>progress</w:t>
+      </w:r>
+      <w:proofErr w:type="spellEnd"/>
+      <w:r>
+        <w:rPr>
+          <w:rFonts w:ascii="Montserrat" w:eastAsia="Montserrat" w:hAnsi="Montserrat" w:cs="Montserrat"/>
+          <w:b/>
+          <w:sz w:val="48"/>
+          <w:szCs w:val="48"/>
+        </w:rPr>
+        <w:t xml:space="preserve"> </w:t>
+      </w:r>
+      <w:proofErr w:type="spellStart"/>
+      <w:r>
+        <w:rPr>
+          <w:rFonts w:ascii="Montserrat" w:eastAsia="Montserrat" w:hAnsi="Montserrat" w:cs="Montserrat"/>
+          <w:b/>
+          <w:sz w:val="48"/>
+          <w:szCs w:val="48"/>
+        </w:rPr>
+        <w:t>report</w:t>
+      </w:r>
+      <w:proofErr w:type="spellEnd"/>
     </w:p>
     <w:p>
       <w:pPr>
@@ -1155,16 +1197,7 @@
               <w:jc w:val="center"/>
             </w:pPr>
             <w:r>
-              <w:t>03</w:t>
-            </w:r>
-            <w:r>
-              <w:t>/0</w:t>
-            </w:r>
-            <w:r>
-              <w:t>7</w:t>
-            </w:r>
-            <w:r>
-              <w:t>/2025</w:t>
+              <w:t>03/07/2025</w:t>
             </w:r>
           </w:p>
         </w:tc>
@@ -1253,16 +1286,7 @@
               <w:jc w:val="center"/>
             </w:pPr>
             <w:r>
-              <w:t>03</w:t>
-            </w:r>
-            <w:r>
-              <w:t>/0</w:t>
-            </w:r>
-            <w:r>
-              <w:t>7</w:t>
-            </w:r>
-            <w:r>
-              <w:t>/2025</w:t>
+              <w:t>03/07/2025</w:t>
             </w:r>
           </w:p>
         </w:tc>
@@ -1342,16 +1366,7 @@
               <w:jc w:val="center"/>
             </w:pPr>
             <w:r>
-              <w:t>03</w:t>
-            </w:r>
-            <w:r>
-              <w:t>/0</w:t>
-            </w:r>
-            <w:r>
-              <w:t>7</w:t>
-            </w:r>
-            <w:r>
-              <w:t>/2025</w:t>
+              <w:t>03/07/2025</w:t>
             </w:r>
           </w:p>
         </w:tc>
@@ -1460,9 +1475,11 @@
       </w:pPr>
       <w:bookmarkStart w:id="5" w:name="_heading=h.tyjcwt" w:colFirst="0" w:colLast="0"/>
       <w:bookmarkEnd w:id="5"/>
+      <w:proofErr w:type="spellStart"/>
       <w:r>
         <w:t>Planning</w:t>
       </w:r>
+      <w:proofErr w:type="spellEnd"/>
     </w:p>
     <w:p>
       <w:pPr>
@@ -1816,12 +1833,84 @@
               <w:widowControl w:val="0"/>
               <w:spacing w:line="240" w:lineRule="auto"/>
             </w:pPr>
-            <w:r>
-              <w:rPr>
-                <w:color w:val="000000"/>
-              </w:rPr>
-              <w:t>Create appropriate indices for your entities</w:t>
-            </w:r>
+            <w:proofErr w:type="spellStart"/>
+            <w:r>
+              <w:rPr>
+                <w:color w:val="000000"/>
+              </w:rPr>
+              <w:t>Create</w:t>
+            </w:r>
+            <w:proofErr w:type="spellEnd"/>
+            <w:r>
+              <w:rPr>
+                <w:color w:val="000000"/>
+              </w:rPr>
+              <w:t xml:space="preserve"> </w:t>
+            </w:r>
+            <w:proofErr w:type="spellStart"/>
+            <w:r>
+              <w:rPr>
+                <w:color w:val="000000"/>
+              </w:rPr>
+              <w:t>appropriate</w:t>
+            </w:r>
+            <w:proofErr w:type="spellEnd"/>
+            <w:r>
+              <w:rPr>
+                <w:color w:val="000000"/>
+              </w:rPr>
+              <w:t xml:space="preserve"> </w:t>
+            </w:r>
+            <w:proofErr w:type="spellStart"/>
+            <w:r>
+              <w:rPr>
+                <w:color w:val="000000"/>
+              </w:rPr>
+              <w:t>indices</w:t>
+            </w:r>
+            <w:proofErr w:type="spellEnd"/>
+            <w:r>
+              <w:rPr>
+                <w:color w:val="000000"/>
+              </w:rPr>
+              <w:t xml:space="preserve"> </w:t>
+            </w:r>
+            <w:proofErr w:type="spellStart"/>
+            <w:r>
+              <w:rPr>
+                <w:color w:val="000000"/>
+              </w:rPr>
+              <w:t>for</w:t>
+            </w:r>
+            <w:proofErr w:type="spellEnd"/>
+            <w:r>
+              <w:rPr>
+                <w:color w:val="000000"/>
+              </w:rPr>
+              <w:t xml:space="preserve"> </w:t>
+            </w:r>
+            <w:proofErr w:type="spellStart"/>
+            <w:r>
+              <w:rPr>
+                <w:color w:val="000000"/>
+              </w:rPr>
+              <w:t>your</w:t>
+            </w:r>
+            <w:proofErr w:type="spellEnd"/>
+            <w:r>
+              <w:rPr>
+                <w:color w:val="000000"/>
+              </w:rPr>
+              <w:t xml:space="preserve"> </w:t>
+            </w:r>
+            <w:proofErr w:type="spellStart"/>
+            <w:r>
+              <w:rPr>
+                <w:color w:val="000000"/>
+              </w:rPr>
+              <w:t>entities</w:t>
+            </w:r>
+            <w:proofErr w:type="spellEnd"/>
           </w:p>
         </w:tc>
         <w:tc>
@@ -1842,9 +1931,11 @@
               <w:spacing w:line="240" w:lineRule="auto"/>
               <w:jc w:val="center"/>
             </w:pPr>
+            <w:proofErr w:type="spellStart"/>
             <w:r>
               <w:t>Tester</w:t>
             </w:r>
+            <w:proofErr w:type="spellEnd"/>
           </w:p>
         </w:tc>
         <w:tc>
@@ -1996,7 +2087,35 @@
               <w:rPr>
                 <w:color w:val="000000"/>
               </w:rPr>
-              <w:t xml:space="preserve">Produce a test suite for Requirements #8 and #9. </w:t>
+              <w:t xml:space="preserve">Produce a test suite </w:t>
+            </w:r>
+            <w:proofErr w:type="spellStart"/>
+            <w:r>
+              <w:rPr>
+                <w:color w:val="000000"/>
+              </w:rPr>
+              <w:t>for</w:t>
+            </w:r>
+            <w:proofErr w:type="spellEnd"/>
+            <w:r>
+              <w:rPr>
+                <w:color w:val="000000"/>
+              </w:rPr>
+              <w:t xml:space="preserve"> </w:t>
+            </w:r>
+            <w:proofErr w:type="spellStart"/>
+            <w:r>
+              <w:rPr>
+                <w:color w:val="000000"/>
+              </w:rPr>
+              <w:t>Requirements</w:t>
+            </w:r>
+            <w:proofErr w:type="spellEnd"/>
+            <w:r>
+              <w:rPr>
+                <w:color w:val="000000"/>
+              </w:rPr>
+              <w:t xml:space="preserve"> #8 and #9. </w:t>
             </w:r>
             <w:bookmarkEnd w:id="7"/>
           </w:p>
@@ -2019,9 +2138,11 @@
               <w:spacing w:line="240" w:lineRule="auto"/>
               <w:jc w:val="center"/>
             </w:pPr>
+            <w:proofErr w:type="spellStart"/>
             <w:r>
               <w:t>Tester</w:t>
             </w:r>
+            <w:proofErr w:type="spellEnd"/>
           </w:p>
         </w:tc>
         <w:tc>
@@ -2154,12 +2275,84 @@
               <w:widowControl w:val="0"/>
               <w:spacing w:line="240" w:lineRule="auto"/>
             </w:pPr>
-            <w:r>
-              <w:rPr>
-                <w:color w:val="000000"/>
-              </w:rPr>
-              <w:t>Provide a link to your planning dashboard</w:t>
-            </w:r>
+            <w:proofErr w:type="spellStart"/>
+            <w:r>
+              <w:rPr>
+                <w:color w:val="000000"/>
+              </w:rPr>
+              <w:t>Provide</w:t>
+            </w:r>
+            <w:proofErr w:type="spellEnd"/>
+            <w:r>
+              <w:rPr>
+                <w:color w:val="000000"/>
+              </w:rPr>
+              <w:t xml:space="preserve"> a </w:t>
+            </w:r>
+            <w:proofErr w:type="gramStart"/>
+            <w:r>
+              <w:rPr>
+                <w:color w:val="000000"/>
+              </w:rPr>
+              <w:t>link</w:t>
+            </w:r>
+            <w:proofErr w:type="gramEnd"/>
+            <w:r>
+              <w:rPr>
+                <w:color w:val="000000"/>
+              </w:rPr>
+              <w:t xml:space="preserve"> </w:t>
+            </w:r>
+            <w:proofErr w:type="spellStart"/>
+            <w:r>
+              <w:rPr>
+                <w:color w:val="000000"/>
+              </w:rPr>
+              <w:t>to</w:t>
+            </w:r>
+            <w:proofErr w:type="spellEnd"/>
+            <w:r>
+              <w:rPr>
+                <w:color w:val="000000"/>
+              </w:rPr>
+              <w:t xml:space="preserve"> </w:t>
+            </w:r>
+            <w:proofErr w:type="spellStart"/>
+            <w:r>
+              <w:rPr>
+                <w:color w:val="000000"/>
+              </w:rPr>
+              <w:t>your</w:t>
+            </w:r>
+            <w:proofErr w:type="spellEnd"/>
+            <w:r>
+              <w:rPr>
+                <w:color w:val="000000"/>
+              </w:rPr>
+              <w:t xml:space="preserve"> </w:t>
+            </w:r>
+            <w:proofErr w:type="spellStart"/>
+            <w:r>
+              <w:rPr>
+                <w:color w:val="000000"/>
+              </w:rPr>
+              <w:t>planning</w:t>
+            </w:r>
+            <w:proofErr w:type="spellEnd"/>
+            <w:r>
+              <w:rPr>
+                <w:color w:val="000000"/>
+              </w:rPr>
+              <w:t xml:space="preserve"> </w:t>
+            </w:r>
+            <w:proofErr w:type="spellStart"/>
+            <w:r>
+              <w:rPr>
+                <w:color w:val="000000"/>
+              </w:rPr>
+              <w:t>dashboard</w:t>
+            </w:r>
+            <w:proofErr w:type="spellEnd"/>
           </w:p>
         </w:tc>
         <w:tc>
@@ -2334,7 +2527,35 @@
               <w:rPr>
                 <w:color w:val="000000"/>
               </w:rPr>
-              <w:t>Produce a testing report.</w:t>
+              <w:t xml:space="preserve">Produce a </w:t>
+            </w:r>
+            <w:proofErr w:type="spellStart"/>
+            <w:r>
+              <w:rPr>
+                <w:color w:val="000000"/>
+              </w:rPr>
+              <w:t>testing</w:t>
+            </w:r>
+            <w:proofErr w:type="spellEnd"/>
+            <w:r>
+              <w:rPr>
+                <w:color w:val="000000"/>
+              </w:rPr>
+              <w:t xml:space="preserve"> </w:t>
+            </w:r>
+            <w:proofErr w:type="spellStart"/>
+            <w:r>
+              <w:rPr>
+                <w:color w:val="000000"/>
+              </w:rPr>
+              <w:t>report</w:t>
+            </w:r>
+            <w:proofErr w:type="spellEnd"/>
+            <w:r>
+              <w:rPr>
+                <w:color w:val="000000"/>
+              </w:rPr>
+              <w:t>.</w:t>
             </w:r>
             <w:bookmarkEnd w:id="8"/>
           </w:p>
@@ -2357,9 +2578,11 @@
               <w:spacing w:line="240" w:lineRule="auto"/>
               <w:jc w:val="center"/>
             </w:pPr>
+            <w:proofErr w:type="spellStart"/>
             <w:r>
               <w:t>Tester</w:t>
             </w:r>
+            <w:proofErr w:type="spellEnd"/>
           </w:p>
         </w:tc>
         <w:tc>
@@ -2506,12 +2729,42 @@
               <w:widowControl w:val="0"/>
               <w:spacing w:line="240" w:lineRule="auto"/>
             </w:pPr>
-            <w:r>
-              <w:rPr>
-                <w:color w:val="000000"/>
-              </w:rPr>
-              <w:t>Perform five mutations</w:t>
-            </w:r>
+            <w:proofErr w:type="spellStart"/>
+            <w:r>
+              <w:rPr>
+                <w:color w:val="000000"/>
+              </w:rPr>
+              <w:t>Perform</w:t>
+            </w:r>
+            <w:proofErr w:type="spellEnd"/>
+            <w:r>
+              <w:rPr>
+                <w:color w:val="000000"/>
+              </w:rPr>
+              <w:t xml:space="preserve"> </w:t>
+            </w:r>
+            <w:proofErr w:type="spellStart"/>
+            <w:r>
+              <w:rPr>
+                <w:color w:val="000000"/>
+              </w:rPr>
+              <w:t>five</w:t>
+            </w:r>
+            <w:proofErr w:type="spellEnd"/>
+            <w:r>
+              <w:rPr>
+                <w:color w:val="000000"/>
+              </w:rPr>
+              <w:t xml:space="preserve"> </w:t>
+            </w:r>
+            <w:proofErr w:type="spellStart"/>
+            <w:r>
+              <w:rPr>
+                <w:color w:val="000000"/>
+              </w:rPr>
+              <w:t>mutations</w:t>
+            </w:r>
+            <w:proofErr w:type="spellEnd"/>
           </w:p>
         </w:tc>
         <w:tc>
@@ -2686,7 +2939,35 @@
               <w:rPr>
                 <w:color w:val="000000"/>
               </w:rPr>
-              <w:t xml:space="preserve">Produce a lint report. </w:t>
+              <w:t xml:space="preserve">Produce a </w:t>
+            </w:r>
+            <w:proofErr w:type="spellStart"/>
+            <w:r>
+              <w:rPr>
+                <w:color w:val="000000"/>
+              </w:rPr>
+              <w:t>lint</w:t>
+            </w:r>
+            <w:proofErr w:type="spellEnd"/>
+            <w:r>
+              <w:rPr>
+                <w:color w:val="000000"/>
+              </w:rPr>
+              <w:t xml:space="preserve"> </w:t>
+            </w:r>
+            <w:proofErr w:type="spellStart"/>
+            <w:r>
+              <w:rPr>
+                <w:color w:val="000000"/>
+              </w:rPr>
+              <w:t>report</w:t>
+            </w:r>
+            <w:proofErr w:type="spellEnd"/>
+            <w:r>
+              <w:rPr>
+                <w:color w:val="000000"/>
+              </w:rPr>
+              <w:t xml:space="preserve">. </w:t>
             </w:r>
             <w:bookmarkEnd w:id="9"/>
           </w:p>
@@ -2855,8 +3136,44 @@
               <w:rPr>
                 <w:color w:val="000000"/>
               </w:rPr>
-              <w:t>Produce as a complete test suite as possible for Requirement</w:t>
-            </w:r>
+              <w:t xml:space="preserve">Produce as a complete test suite as </w:t>
+            </w:r>
+            <w:proofErr w:type="spellStart"/>
+            <w:r>
+              <w:rPr>
+                <w:color w:val="000000"/>
+              </w:rPr>
+              <w:t>possible</w:t>
+            </w:r>
+            <w:proofErr w:type="spellEnd"/>
+            <w:r>
+              <w:rPr>
+                <w:color w:val="000000"/>
+              </w:rPr>
+              <w:t xml:space="preserve"> </w:t>
+            </w:r>
+            <w:proofErr w:type="spellStart"/>
+            <w:r>
+              <w:rPr>
+                <w:color w:val="000000"/>
+              </w:rPr>
+              <w:t>for</w:t>
+            </w:r>
+            <w:proofErr w:type="spellEnd"/>
+            <w:r>
+              <w:rPr>
+                <w:color w:val="000000"/>
+              </w:rPr>
+              <w:t xml:space="preserve"> </w:t>
+            </w:r>
+            <w:proofErr w:type="spellStart"/>
+            <w:r>
+              <w:rPr>
+                <w:color w:val="000000"/>
+              </w:rPr>
+              <w:t>Requirement</w:t>
+            </w:r>
+            <w:proofErr w:type="spellEnd"/>
           </w:p>
         </w:tc>
         <w:tc>
@@ -3031,7 +3348,49 @@
               <w:rPr>
                 <w:color w:val="000000"/>
               </w:rPr>
-              <w:t xml:space="preserve">Produce an analysis report. </w:t>
+              <w:t xml:space="preserve">Produce </w:t>
+            </w:r>
+            <w:proofErr w:type="spellStart"/>
+            <w:r>
+              <w:rPr>
+                <w:color w:val="000000"/>
+              </w:rPr>
+              <w:t>an</w:t>
+            </w:r>
+            <w:proofErr w:type="spellEnd"/>
+            <w:r>
+              <w:rPr>
+                <w:color w:val="000000"/>
+              </w:rPr>
+              <w:t xml:space="preserve"> </w:t>
+            </w:r>
+            <w:proofErr w:type="spellStart"/>
+            <w:r>
+              <w:rPr>
+                <w:color w:val="000000"/>
+              </w:rPr>
+              <w:t>analysis</w:t>
+            </w:r>
+            <w:proofErr w:type="spellEnd"/>
+            <w:r>
+              <w:rPr>
+                <w:color w:val="000000"/>
+              </w:rPr>
+              <w:t xml:space="preserve"> </w:t>
+            </w:r>
+            <w:proofErr w:type="spellStart"/>
+            <w:r>
+              <w:rPr>
+                <w:color w:val="000000"/>
+              </w:rPr>
+              <w:t>report</w:t>
+            </w:r>
+            <w:proofErr w:type="spellEnd"/>
+            <w:r>
+              <w:rPr>
+                <w:color w:val="000000"/>
+              </w:rPr>
+              <w:t xml:space="preserve">. </w:t>
             </w:r>
             <w:bookmarkEnd w:id="10"/>
           </w:p>
@@ -3208,7 +3567,49 @@
               <w:rPr>
                 <w:color w:val="000000"/>
               </w:rPr>
-              <w:t xml:space="preserve">Produce a planning and progress report. </w:t>
+              <w:t xml:space="preserve">Produce a </w:t>
+            </w:r>
+            <w:proofErr w:type="spellStart"/>
+            <w:r>
+              <w:rPr>
+                <w:color w:val="000000"/>
+              </w:rPr>
+              <w:t>planning</w:t>
+            </w:r>
+            <w:proofErr w:type="spellEnd"/>
+            <w:r>
+              <w:rPr>
+                <w:color w:val="000000"/>
+              </w:rPr>
+              <w:t xml:space="preserve"> and </w:t>
+            </w:r>
+            <w:proofErr w:type="spellStart"/>
+            <w:r>
+              <w:rPr>
+                <w:color w:val="000000"/>
+              </w:rPr>
+              <w:t>progress</w:t>
+            </w:r>
+            <w:proofErr w:type="spellEnd"/>
+            <w:r>
+              <w:rPr>
+                <w:color w:val="000000"/>
+              </w:rPr>
+              <w:t xml:space="preserve"> </w:t>
+            </w:r>
+            <w:proofErr w:type="spellStart"/>
+            <w:r>
+              <w:rPr>
+                <w:color w:val="000000"/>
+              </w:rPr>
+              <w:t>report</w:t>
+            </w:r>
+            <w:proofErr w:type="spellEnd"/>
+            <w:r>
+              <w:rPr>
+                <w:color w:val="000000"/>
+              </w:rPr>
+              <w:t xml:space="preserve">. </w:t>
             </w:r>
             <w:bookmarkEnd w:id="11"/>
           </w:p>
@@ -3398,26 +3799,102 @@
               <w:widowControl w:val="0"/>
               <w:spacing w:line="240" w:lineRule="auto"/>
             </w:pPr>
+            <w:proofErr w:type="spellStart"/>
             <w:r>
               <w:rPr>
                 <w:b/>
                 <w:bCs/>
                 <w:color w:val="000000"/>
               </w:rPr>
-              <w:t xml:space="preserve">Testing: </w:t>
-            </w:r>
-            <w:r>
-              <w:rPr>
-                <w:color w:val="000000"/>
-              </w:rPr>
-              <w:t>C</w:t>
-            </w:r>
-            <w:r>
-              <w:rPr>
-                <w:color w:val="000000"/>
-              </w:rPr>
-              <w:t>reate appropriate indices for your entities</w:t>
-            </w:r>
+              <w:t>Testing</w:t>
+            </w:r>
+            <w:proofErr w:type="spellEnd"/>
+            <w:r>
+              <w:rPr>
+                <w:b/>
+                <w:bCs/>
+                <w:color w:val="000000"/>
+              </w:rPr>
+              <w:t xml:space="preserve">: </w:t>
+            </w:r>
+            <w:proofErr w:type="spellStart"/>
+            <w:r>
+              <w:rPr>
+                <w:color w:val="000000"/>
+              </w:rPr>
+              <w:t>Create</w:t>
+            </w:r>
+            <w:proofErr w:type="spellEnd"/>
+            <w:r>
+              <w:rPr>
+                <w:color w:val="000000"/>
+              </w:rPr>
+              <w:t xml:space="preserve"> </w:t>
+            </w:r>
+            <w:proofErr w:type="spellStart"/>
+            <w:r>
+              <w:rPr>
+                <w:color w:val="000000"/>
+              </w:rPr>
+              <w:t>appropriate</w:t>
+            </w:r>
+            <w:proofErr w:type="spellEnd"/>
+            <w:r>
+              <w:rPr>
+                <w:color w:val="000000"/>
+              </w:rPr>
+              <w:t xml:space="preserve"> </w:t>
+            </w:r>
+            <w:proofErr w:type="spellStart"/>
+            <w:r>
+              <w:rPr>
+                <w:color w:val="000000"/>
+              </w:rPr>
+              <w:t>indices</w:t>
+            </w:r>
+            <w:proofErr w:type="spellEnd"/>
+            <w:r>
+              <w:rPr>
+                <w:color w:val="000000"/>
+              </w:rPr>
+              <w:t xml:space="preserve"> </w:t>
+            </w:r>
+            <w:proofErr w:type="spellStart"/>
+            <w:r>
+              <w:rPr>
+                <w:color w:val="000000"/>
+              </w:rPr>
+              <w:t>for</w:t>
+            </w:r>
+            <w:proofErr w:type="spellEnd"/>
+            <w:r>
+              <w:rPr>
+                <w:color w:val="000000"/>
+              </w:rPr>
+              <w:t xml:space="preserve"> </w:t>
+            </w:r>
+            <w:proofErr w:type="spellStart"/>
+            <w:r>
+              <w:rPr>
+                <w:color w:val="000000"/>
+              </w:rPr>
+              <w:t>your</w:t>
+            </w:r>
+            <w:proofErr w:type="spellEnd"/>
+            <w:r>
+              <w:rPr>
+                <w:color w:val="000000"/>
+              </w:rPr>
+              <w:t xml:space="preserve"> </w:t>
+            </w:r>
+            <w:proofErr w:type="spellStart"/>
+            <w:r>
+              <w:rPr>
+                <w:color w:val="000000"/>
+              </w:rPr>
+              <w:t>entities</w:t>
+            </w:r>
+            <w:proofErr w:type="spellEnd"/>
           </w:p>
         </w:tc>
         <w:tc>
@@ -3438,9 +3915,11 @@
               <w:spacing w:line="240" w:lineRule="auto"/>
               <w:jc w:val="center"/>
             </w:pPr>
+            <w:proofErr w:type="spellStart"/>
             <w:r>
               <w:t>Tester</w:t>
             </w:r>
+            <w:proofErr w:type="spellEnd"/>
           </w:p>
         </w:tc>
         <w:tc>
@@ -3567,19 +4046,57 @@
               <w:widowControl w:val="0"/>
               <w:spacing w:line="240" w:lineRule="auto"/>
             </w:pPr>
+            <w:proofErr w:type="spellStart"/>
             <w:r>
               <w:rPr>
                 <w:b/>
                 <w:bCs/>
                 <w:color w:val="000000"/>
               </w:rPr>
-              <w:t xml:space="preserve">Testing: </w:t>
-            </w:r>
-            <w:r>
-              <w:rPr>
-                <w:color w:val="000000"/>
-              </w:rPr>
-              <w:t xml:space="preserve">Produce a test suite for Requirements #8 and #9. </w:t>
+              <w:t>Testing</w:t>
+            </w:r>
+            <w:proofErr w:type="spellEnd"/>
+            <w:r>
+              <w:rPr>
+                <w:b/>
+                <w:bCs/>
+                <w:color w:val="000000"/>
+              </w:rPr>
+              <w:t xml:space="preserve">: </w:t>
+            </w:r>
+            <w:r>
+              <w:rPr>
+                <w:color w:val="000000"/>
+              </w:rPr>
+              <w:t xml:space="preserve">Produce a test suite </w:t>
+            </w:r>
+            <w:proofErr w:type="spellStart"/>
+            <w:r>
+              <w:rPr>
+                <w:color w:val="000000"/>
+              </w:rPr>
+              <w:t>for</w:t>
+            </w:r>
+            <w:proofErr w:type="spellEnd"/>
+            <w:r>
+              <w:rPr>
+                <w:color w:val="000000"/>
+              </w:rPr>
+              <w:t xml:space="preserve"> </w:t>
+            </w:r>
+            <w:proofErr w:type="spellStart"/>
+            <w:r>
+              <w:rPr>
+                <w:color w:val="000000"/>
+              </w:rPr>
+              <w:t>Requirements</w:t>
+            </w:r>
+            <w:proofErr w:type="spellEnd"/>
+            <w:r>
+              <w:rPr>
+                <w:color w:val="000000"/>
+              </w:rPr>
+              <w:t xml:space="preserve"> #8 and #9. </w:t>
             </w:r>
           </w:p>
         </w:tc>
@@ -3601,9 +4118,11 @@
               <w:spacing w:line="240" w:lineRule="auto"/>
               <w:jc w:val="center"/>
             </w:pPr>
+            <w:proofErr w:type="spellStart"/>
             <w:r>
               <w:t>Tester</w:t>
             </w:r>
+            <w:proofErr w:type="spellEnd"/>
           </w:p>
         </w:tc>
         <w:tc>
@@ -3729,20 +4248,102 @@
               <w:widowControl w:val="0"/>
               <w:spacing w:line="240" w:lineRule="auto"/>
             </w:pPr>
+            <w:proofErr w:type="spellStart"/>
             <w:r>
               <w:rPr>
                 <w:b/>
                 <w:bCs/>
                 <w:color w:val="000000"/>
               </w:rPr>
-              <w:t xml:space="preserve">Testing: </w:t>
-            </w:r>
-            <w:r>
-              <w:rPr>
-                <w:color w:val="000000"/>
-              </w:rPr>
-              <w:t>Provide a link to your planning dashboard</w:t>
-            </w:r>
+              <w:t>Testing</w:t>
+            </w:r>
+            <w:proofErr w:type="spellEnd"/>
+            <w:r>
+              <w:rPr>
+                <w:b/>
+                <w:bCs/>
+                <w:color w:val="000000"/>
+              </w:rPr>
+              <w:t xml:space="preserve">: </w:t>
+            </w:r>
+            <w:proofErr w:type="spellStart"/>
+            <w:r>
+              <w:rPr>
+                <w:color w:val="000000"/>
+              </w:rPr>
+              <w:t>Provide</w:t>
+            </w:r>
+            <w:proofErr w:type="spellEnd"/>
+            <w:r>
+              <w:rPr>
+                <w:color w:val="000000"/>
+              </w:rPr>
+              <w:t xml:space="preserve"> a </w:t>
+            </w:r>
+            <w:proofErr w:type="gramStart"/>
+            <w:r>
+              <w:rPr>
+                <w:color w:val="000000"/>
+              </w:rPr>
+              <w:t>link</w:t>
+            </w:r>
+            <w:proofErr w:type="gramEnd"/>
+            <w:r>
+              <w:rPr>
+                <w:color w:val="000000"/>
+              </w:rPr>
+              <w:t xml:space="preserve"> </w:t>
+            </w:r>
+            <w:proofErr w:type="spellStart"/>
+            <w:r>
+              <w:rPr>
+                <w:color w:val="000000"/>
+              </w:rPr>
+              <w:t>to</w:t>
+            </w:r>
+            <w:proofErr w:type="spellEnd"/>
+            <w:r>
+              <w:rPr>
+                <w:color w:val="000000"/>
+              </w:rPr>
+              <w:t xml:space="preserve"> </w:t>
+            </w:r>
+            <w:proofErr w:type="spellStart"/>
+            <w:r>
+              <w:rPr>
+                <w:color w:val="000000"/>
+              </w:rPr>
+              <w:t>your</w:t>
+            </w:r>
+            <w:proofErr w:type="spellEnd"/>
+            <w:r>
+              <w:rPr>
+                <w:color w:val="000000"/>
+              </w:rPr>
+              <w:t xml:space="preserve"> </w:t>
+            </w:r>
+            <w:proofErr w:type="spellStart"/>
+            <w:r>
+              <w:rPr>
+                <w:color w:val="000000"/>
+              </w:rPr>
+              <w:t>planning</w:t>
+            </w:r>
+            <w:proofErr w:type="spellEnd"/>
+            <w:r>
+              <w:rPr>
+                <w:color w:val="000000"/>
+              </w:rPr>
+              <w:t xml:space="preserve"> </w:t>
+            </w:r>
+            <w:proofErr w:type="spellStart"/>
+            <w:r>
+              <w:rPr>
+                <w:color w:val="000000"/>
+              </w:rPr>
+              <w:t>dashboard</w:t>
+            </w:r>
+            <w:proofErr w:type="spellEnd"/>
           </w:p>
         </w:tc>
         <w:tc>
@@ -3763,9 +4364,11 @@
               <w:spacing w:line="240" w:lineRule="auto"/>
               <w:jc w:val="center"/>
             </w:pPr>
+            <w:proofErr w:type="spellStart"/>
             <w:r>
               <w:t>Tester</w:t>
             </w:r>
+            <w:proofErr w:type="spellEnd"/>
           </w:p>
         </w:tc>
         <w:tc>
@@ -3891,19 +4494,57 @@
               <w:widowControl w:val="0"/>
               <w:spacing w:line="240" w:lineRule="auto"/>
             </w:pPr>
+            <w:proofErr w:type="spellStart"/>
             <w:r>
               <w:rPr>
                 <w:b/>
                 <w:bCs/>
                 <w:color w:val="000000"/>
               </w:rPr>
-              <w:t xml:space="preserve">Testing: </w:t>
-            </w:r>
-            <w:r>
-              <w:rPr>
-                <w:color w:val="000000"/>
-              </w:rPr>
-              <w:t>Produce a testing report.</w:t>
+              <w:t>Testing</w:t>
+            </w:r>
+            <w:proofErr w:type="spellEnd"/>
+            <w:r>
+              <w:rPr>
+                <w:b/>
+                <w:bCs/>
+                <w:color w:val="000000"/>
+              </w:rPr>
+              <w:t xml:space="preserve">: </w:t>
+            </w:r>
+            <w:r>
+              <w:rPr>
+                <w:color w:val="000000"/>
+              </w:rPr>
+              <w:t xml:space="preserve">Produce a </w:t>
+            </w:r>
+            <w:proofErr w:type="spellStart"/>
+            <w:r>
+              <w:rPr>
+                <w:color w:val="000000"/>
+              </w:rPr>
+              <w:t>testing</w:t>
+            </w:r>
+            <w:proofErr w:type="spellEnd"/>
+            <w:r>
+              <w:rPr>
+                <w:color w:val="000000"/>
+              </w:rPr>
+              <w:t xml:space="preserve"> </w:t>
+            </w:r>
+            <w:proofErr w:type="spellStart"/>
+            <w:r>
+              <w:rPr>
+                <w:color w:val="000000"/>
+              </w:rPr>
+              <w:t>report</w:t>
+            </w:r>
+            <w:proofErr w:type="spellEnd"/>
+            <w:r>
+              <w:rPr>
+                <w:color w:val="000000"/>
+              </w:rPr>
+              <w:t>.</w:t>
             </w:r>
           </w:p>
         </w:tc>
@@ -3925,9 +4566,11 @@
               <w:spacing w:line="240" w:lineRule="auto"/>
               <w:jc w:val="center"/>
             </w:pPr>
+            <w:proofErr w:type="spellStart"/>
             <w:r>
               <w:t>Tester</w:t>
             </w:r>
+            <w:proofErr w:type="spellEnd"/>
           </w:p>
         </w:tc>
         <w:tc>
@@ -4053,20 +4696,60 @@
               <w:widowControl w:val="0"/>
               <w:spacing w:line="240" w:lineRule="auto"/>
             </w:pPr>
+            <w:proofErr w:type="spellStart"/>
             <w:r>
               <w:rPr>
                 <w:b/>
                 <w:bCs/>
                 <w:color w:val="000000"/>
               </w:rPr>
-              <w:t xml:space="preserve">Testing: </w:t>
-            </w:r>
-            <w:r>
-              <w:rPr>
-                <w:color w:val="000000"/>
-              </w:rPr>
-              <w:t>Perform five mutations</w:t>
-            </w:r>
+              <w:t>Testing</w:t>
+            </w:r>
+            <w:proofErr w:type="spellEnd"/>
+            <w:r>
+              <w:rPr>
+                <w:b/>
+                <w:bCs/>
+                <w:color w:val="000000"/>
+              </w:rPr>
+              <w:t xml:space="preserve">: </w:t>
+            </w:r>
+            <w:proofErr w:type="spellStart"/>
+            <w:r>
+              <w:rPr>
+                <w:color w:val="000000"/>
+              </w:rPr>
+              <w:t>Perform</w:t>
+            </w:r>
+            <w:proofErr w:type="spellEnd"/>
+            <w:r>
+              <w:rPr>
+                <w:color w:val="000000"/>
+              </w:rPr>
+              <w:t xml:space="preserve"> </w:t>
+            </w:r>
+            <w:proofErr w:type="spellStart"/>
+            <w:r>
+              <w:rPr>
+                <w:color w:val="000000"/>
+              </w:rPr>
+              <w:t>five</w:t>
+            </w:r>
+            <w:proofErr w:type="spellEnd"/>
+            <w:r>
+              <w:rPr>
+                <w:color w:val="000000"/>
+              </w:rPr>
+              <w:t xml:space="preserve"> </w:t>
+            </w:r>
+            <w:proofErr w:type="spellStart"/>
+            <w:r>
+              <w:rPr>
+                <w:color w:val="000000"/>
+              </w:rPr>
+              <w:t>mutations</w:t>
+            </w:r>
+            <w:proofErr w:type="spellEnd"/>
           </w:p>
         </w:tc>
         <w:tc>
@@ -4087,9 +4770,11 @@
               <w:spacing w:line="240" w:lineRule="auto"/>
               <w:jc w:val="center"/>
             </w:pPr>
+            <w:proofErr w:type="spellStart"/>
             <w:r>
               <w:t>Tester</w:t>
             </w:r>
+            <w:proofErr w:type="spellEnd"/>
           </w:p>
         </w:tc>
         <w:tc>
@@ -4215,27 +4900,65 @@
               <w:widowControl w:val="0"/>
               <w:spacing w:line="240" w:lineRule="auto"/>
             </w:pPr>
+            <w:proofErr w:type="spellStart"/>
             <w:r>
               <w:rPr>
                 <w:b/>
                 <w:bCs/>
                 <w:color w:val="000000"/>
               </w:rPr>
-              <w:t xml:space="preserve">Testing: </w:t>
-            </w:r>
+              <w:t>Testing</w:t>
+            </w:r>
+            <w:proofErr w:type="spellEnd"/>
             <w:r>
               <w:rPr>
                 <w:b/>
                 <w:bCs/>
                 <w:color w:val="000000"/>
               </w:rPr>
+              <w:t xml:space="preserve">: </w:t>
+            </w:r>
+            <w:r>
+              <w:rPr>
+                <w:b/>
+                <w:bCs/>
+                <w:color w:val="000000"/>
+              </w:rPr>
               <w:t xml:space="preserve"> </w:t>
             </w:r>
             <w:r>
               <w:rPr>
                 <w:color w:val="000000"/>
               </w:rPr>
-              <w:t xml:space="preserve">Produce a lint report. </w:t>
+              <w:t xml:space="preserve">Produce a </w:t>
+            </w:r>
+            <w:proofErr w:type="spellStart"/>
+            <w:r>
+              <w:rPr>
+                <w:color w:val="000000"/>
+              </w:rPr>
+              <w:t>lint</w:t>
+            </w:r>
+            <w:proofErr w:type="spellEnd"/>
+            <w:r>
+              <w:rPr>
+                <w:color w:val="000000"/>
+              </w:rPr>
+              <w:t xml:space="preserve"> </w:t>
+            </w:r>
+            <w:proofErr w:type="spellStart"/>
+            <w:r>
+              <w:rPr>
+                <w:color w:val="000000"/>
+              </w:rPr>
+              <w:t>report</w:t>
+            </w:r>
+            <w:proofErr w:type="spellEnd"/>
+            <w:r>
+              <w:rPr>
+                <w:color w:val="000000"/>
+              </w:rPr>
+              <w:t xml:space="preserve">. </w:t>
             </w:r>
           </w:p>
         </w:tc>
@@ -4257,9 +4980,11 @@
               <w:spacing w:line="240" w:lineRule="auto"/>
               <w:jc w:val="center"/>
             </w:pPr>
+            <w:proofErr w:type="spellStart"/>
             <w:r>
               <w:t>Tester</w:t>
             </w:r>
+            <w:proofErr w:type="spellEnd"/>
           </w:p>
         </w:tc>
         <w:tc>
@@ -4385,20 +5110,66 @@
               <w:widowControl w:val="0"/>
               <w:spacing w:line="240" w:lineRule="auto"/>
             </w:pPr>
+            <w:proofErr w:type="spellStart"/>
             <w:r>
               <w:rPr>
                 <w:b/>
                 <w:bCs/>
                 <w:color w:val="000000"/>
               </w:rPr>
-              <w:t xml:space="preserve">Testing: </w:t>
-            </w:r>
-            <w:r>
-              <w:rPr>
-                <w:color w:val="000000"/>
-              </w:rPr>
-              <w:t>Produce as a complete test suite as possible for Requirement</w:t>
-            </w:r>
+              <w:t>Testing</w:t>
+            </w:r>
+            <w:proofErr w:type="spellEnd"/>
+            <w:r>
+              <w:rPr>
+                <w:b/>
+                <w:bCs/>
+                <w:color w:val="000000"/>
+              </w:rPr>
+              <w:t xml:space="preserve">: </w:t>
+            </w:r>
+            <w:r>
+              <w:rPr>
+                <w:color w:val="000000"/>
+              </w:rPr>
+              <w:t xml:space="preserve">Produce as a complete test suite as </w:t>
+            </w:r>
+            <w:proofErr w:type="spellStart"/>
+            <w:r>
+              <w:rPr>
+                <w:color w:val="000000"/>
+              </w:rPr>
+              <w:t>possible</w:t>
+            </w:r>
+            <w:proofErr w:type="spellEnd"/>
+            <w:r>
+              <w:rPr>
+                <w:color w:val="000000"/>
+              </w:rPr>
+              <w:t xml:space="preserve"> </w:t>
+            </w:r>
+            <w:proofErr w:type="spellStart"/>
+            <w:r>
+              <w:rPr>
+                <w:color w:val="000000"/>
+              </w:rPr>
+              <w:t>for</w:t>
+            </w:r>
+            <w:proofErr w:type="spellEnd"/>
+            <w:r>
+              <w:rPr>
+                <w:color w:val="000000"/>
+              </w:rPr>
+              <w:t xml:space="preserve"> </w:t>
+            </w:r>
+            <w:proofErr w:type="spellStart"/>
+            <w:r>
+              <w:rPr>
+                <w:color w:val="000000"/>
+              </w:rPr>
+              <w:t>Requirement</w:t>
+            </w:r>
+            <w:proofErr w:type="spellEnd"/>
           </w:p>
         </w:tc>
         <w:tc>
@@ -4419,9 +5190,11 @@
               <w:spacing w:line="240" w:lineRule="auto"/>
               <w:jc w:val="center"/>
             </w:pPr>
+            <w:proofErr w:type="spellStart"/>
             <w:r>
               <w:t>Tester</w:t>
             </w:r>
+            <w:proofErr w:type="spellEnd"/>
           </w:p>
         </w:tc>
         <w:tc>
@@ -4547,19 +5320,71 @@
               <w:widowControl w:val="0"/>
               <w:spacing w:line="240" w:lineRule="auto"/>
             </w:pPr>
+            <w:proofErr w:type="spellStart"/>
             <w:r>
               <w:rPr>
                 <w:b/>
                 <w:bCs/>
                 <w:color w:val="000000"/>
               </w:rPr>
-              <w:t xml:space="preserve">Testing: </w:t>
-            </w:r>
-            <w:r>
-              <w:rPr>
-                <w:color w:val="000000"/>
-              </w:rPr>
-              <w:t xml:space="preserve">Produce an analysis report. </w:t>
+              <w:t>Testing</w:t>
+            </w:r>
+            <w:proofErr w:type="spellEnd"/>
+            <w:r>
+              <w:rPr>
+                <w:b/>
+                <w:bCs/>
+                <w:color w:val="000000"/>
+              </w:rPr>
+              <w:t xml:space="preserve">: </w:t>
+            </w:r>
+            <w:r>
+              <w:rPr>
+                <w:color w:val="000000"/>
+              </w:rPr>
+              <w:t xml:space="preserve">Produce </w:t>
+            </w:r>
+            <w:proofErr w:type="spellStart"/>
+            <w:r>
+              <w:rPr>
+                <w:color w:val="000000"/>
+              </w:rPr>
+              <w:t>an</w:t>
+            </w:r>
+            <w:proofErr w:type="spellEnd"/>
+            <w:r>
+              <w:rPr>
+                <w:color w:val="000000"/>
+              </w:rPr>
+              <w:t xml:space="preserve"> </w:t>
+            </w:r>
+            <w:proofErr w:type="spellStart"/>
+            <w:r>
+              <w:rPr>
+                <w:color w:val="000000"/>
+              </w:rPr>
+              <w:t>analysis</w:t>
+            </w:r>
+            <w:proofErr w:type="spellEnd"/>
+            <w:r>
+              <w:rPr>
+                <w:color w:val="000000"/>
+              </w:rPr>
+              <w:t xml:space="preserve"> </w:t>
+            </w:r>
+            <w:proofErr w:type="spellStart"/>
+            <w:r>
+              <w:rPr>
+                <w:color w:val="000000"/>
+              </w:rPr>
+              <w:t>report</w:t>
+            </w:r>
+            <w:proofErr w:type="spellEnd"/>
+            <w:r>
+              <w:rPr>
+                <w:color w:val="000000"/>
+              </w:rPr>
+              <w:t xml:space="preserve">. </w:t>
             </w:r>
           </w:p>
         </w:tc>
@@ -4581,9 +5406,11 @@
               <w:spacing w:line="240" w:lineRule="auto"/>
               <w:jc w:val="center"/>
             </w:pPr>
+            <w:proofErr w:type="spellStart"/>
             <w:r>
               <w:t>Tester</w:t>
             </w:r>
+            <w:proofErr w:type="spellEnd"/>
           </w:p>
         </w:tc>
         <w:tc>
@@ -4709,19 +5536,71 @@
               <w:widowControl w:val="0"/>
               <w:spacing w:line="240" w:lineRule="auto"/>
             </w:pPr>
+            <w:proofErr w:type="spellStart"/>
             <w:r>
               <w:rPr>
                 <w:b/>
                 <w:bCs/>
                 <w:color w:val="000000"/>
               </w:rPr>
-              <w:t xml:space="preserve">Testing: </w:t>
-            </w:r>
-            <w:r>
-              <w:rPr>
-                <w:color w:val="000000"/>
-              </w:rPr>
-              <w:t xml:space="preserve">Produce a planning and progress report. </w:t>
+              <w:t>Testing</w:t>
+            </w:r>
+            <w:proofErr w:type="spellEnd"/>
+            <w:r>
+              <w:rPr>
+                <w:b/>
+                <w:bCs/>
+                <w:color w:val="000000"/>
+              </w:rPr>
+              <w:t xml:space="preserve">: </w:t>
+            </w:r>
+            <w:r>
+              <w:rPr>
+                <w:color w:val="000000"/>
+              </w:rPr>
+              <w:t xml:space="preserve">Produce a </w:t>
+            </w:r>
+            <w:proofErr w:type="spellStart"/>
+            <w:r>
+              <w:rPr>
+                <w:color w:val="000000"/>
+              </w:rPr>
+              <w:t>planning</w:t>
+            </w:r>
+            <w:proofErr w:type="spellEnd"/>
+            <w:r>
+              <w:rPr>
+                <w:color w:val="000000"/>
+              </w:rPr>
+              <w:t xml:space="preserve"> and </w:t>
+            </w:r>
+            <w:proofErr w:type="spellStart"/>
+            <w:r>
+              <w:rPr>
+                <w:color w:val="000000"/>
+              </w:rPr>
+              <w:t>progress</w:t>
+            </w:r>
+            <w:proofErr w:type="spellEnd"/>
+            <w:r>
+              <w:rPr>
+                <w:color w:val="000000"/>
+              </w:rPr>
+              <w:t xml:space="preserve"> </w:t>
+            </w:r>
+            <w:proofErr w:type="spellStart"/>
+            <w:r>
+              <w:rPr>
+                <w:color w:val="000000"/>
+              </w:rPr>
+              <w:t>report</w:t>
+            </w:r>
+            <w:proofErr w:type="spellEnd"/>
+            <w:r>
+              <w:rPr>
+                <w:color w:val="000000"/>
+              </w:rPr>
+              <w:t xml:space="preserve">. </w:t>
             </w:r>
           </w:p>
         </w:tc>
@@ -4743,9 +5622,11 @@
               <w:spacing w:line="240" w:lineRule="auto"/>
               <w:jc w:val="center"/>
             </w:pPr>
+            <w:proofErr w:type="spellStart"/>
             <w:r>
               <w:t>Tester</w:t>
             </w:r>
+            <w:proofErr w:type="spellEnd"/>
           </w:p>
         </w:tc>
         <w:tc>
@@ -4872,13 +5753,12 @@
               <w:spacing w:line="240" w:lineRule="auto"/>
               <w:jc w:val="center"/>
             </w:pPr>
-            <w:hyperlink r:id="rId28">
+            <w:hyperlink r:id="rId28" w:history="1">
               <w:r>
                 <w:rPr>
-                  <w:color w:val="1155CC"/>
-                  <w:u w:val="single"/>
+                  <w:rStyle w:val="Hipervnculo"/>
                 </w:rPr>
-                <w:t>042/R1</w:t>
+                <w:t>219/R1</w:t>
               </w:r>
             </w:hyperlink>
           </w:p>
@@ -4899,16 +5779,55 @@
             <w:pPr>
               <w:widowControl w:val="0"/>
               <w:spacing w:line="240" w:lineRule="auto"/>
-            </w:pPr>
+              <w:rPr>
+                <w:lang w:val="es-ES"/>
+              </w:rPr>
+            </w:pPr>
+            <w:proofErr w:type="spellStart"/>
             <w:r>
               <w:rPr>
                 <w:b/>
               </w:rPr>
-              <w:t>Review:</w:t>
-            </w:r>
-            <w:r>
-              <w:t xml:space="preserve"> Crear entidad Customer</w:t>
-            </w:r>
+              <w:t>Review</w:t>
+            </w:r>
+            <w:proofErr w:type="spellEnd"/>
+            <w:r>
+              <w:rPr>
+                <w:b/>
+              </w:rPr>
+              <w:t>:</w:t>
+            </w:r>
+            <w:r>
+              <w:t xml:space="preserve"> </w:t>
+            </w:r>
+            <w:r>
+              <w:rPr>
+                <w:lang w:val="es-ES"/>
+              </w:rPr>
+              <w:t xml:space="preserve">Produce a test suite </w:t>
+            </w:r>
+            <w:proofErr w:type="spellStart"/>
+            <w:r>
+              <w:rPr>
+                <w:lang w:val="es-ES"/>
+              </w:rPr>
+              <w:t>for</w:t>
+            </w:r>
+            <w:proofErr w:type="spellEnd"/>
+            <w:r>
+              <w:rPr>
+                <w:lang w:val="es-ES"/>
+              </w:rPr>
+              <w:t xml:space="preserve"> </w:t>
+            </w:r>
+            <w:proofErr w:type="spellStart"/>
+            <w:r>
+              <w:rPr>
+                <w:lang w:val="es-ES"/>
+              </w:rPr>
+              <w:t>bookings</w:t>
+            </w:r>
+            <w:proofErr w:type="spellEnd"/>
           </w:p>
         </w:tc>
         <w:tc>
@@ -4953,7 +5872,10 @@
               <w:jc w:val="center"/>
             </w:pPr>
             <w:r>
-              <w:t>0,30 h</w:t>
+              <w:t>1,5</w:t>
+            </w:r>
+            <w:r>
+              <w:t xml:space="preserve"> h</w:t>
             </w:r>
           </w:p>
         </w:tc>
@@ -4983,7 +5905,10 @@
               <w:jc w:val="center"/>
             </w:pPr>
             <w:r>
-              <w:t>0,20 h</w:t>
+              <w:t>1,5</w:t>
+            </w:r>
+            <w:r>
+              <w:t xml:space="preserve"> h</w:t>
             </w:r>
           </w:p>
         </w:tc>
@@ -5030,13 +5955,12 @@
               <w:spacing w:line="240" w:lineRule="auto"/>
               <w:jc w:val="center"/>
             </w:pPr>
-            <w:hyperlink r:id="rId29">
+            <w:hyperlink r:id="rId29" w:history="1">
               <w:r>
                 <w:rPr>
-                  <w:color w:val="1155CC"/>
-                  <w:u w:val="single"/>
+                  <w:rStyle w:val="Hipervnculo"/>
                 </w:rPr>
-                <w:t>043/R1</w:t>
+                <w:t>220/R1</w:t>
               </w:r>
             </w:hyperlink>
           </w:p>
@@ -5058,18 +5982,62 @@
               <w:widowControl w:val="0"/>
               <w:spacing w:line="240" w:lineRule="auto"/>
               <w:rPr>
+                <w:lang w:val="es-ES"/>
+              </w:rPr>
+            </w:pPr>
+            <w:proofErr w:type="spellStart"/>
+            <w:r>
+              <w:rPr>
                 <w:b/>
               </w:rPr>
-            </w:pPr>
+              <w:t>Review</w:t>
+            </w:r>
+            <w:proofErr w:type="spellEnd"/>
             <w:r>
               <w:rPr>
                 <w:b/>
               </w:rPr>
-              <w:t>Review:</w:t>
-            </w:r>
-            <w:r>
-              <w:t>Crear entidad Booking</w:t>
-            </w:r>
+              <w:t>:</w:t>
+            </w:r>
+            <w:r>
+              <w:rPr>
+                <w:rFonts w:ascii="Segoe UI" w:eastAsia="Times New Roman" w:hAnsi="Segoe UI" w:cs="Segoe UI"/>
+                <w:color w:val="F0F6FC"/>
+                <w:kern w:val="36"/>
+                <w:sz w:val="48"/>
+                <w:szCs w:val="48"/>
+                <w:lang w:val="es-ES"/>
+              </w:rPr>
+              <w:t xml:space="preserve"> </w:t>
+            </w:r>
+            <w:r>
+              <w:rPr>
+                <w:lang w:val="es-ES"/>
+              </w:rPr>
+              <w:t xml:space="preserve">Produce a test suite </w:t>
+            </w:r>
+            <w:proofErr w:type="spellStart"/>
+            <w:r>
+              <w:rPr>
+                <w:lang w:val="es-ES"/>
+              </w:rPr>
+              <w:t>for</w:t>
+            </w:r>
+            <w:proofErr w:type="spellEnd"/>
+            <w:r>
+              <w:rPr>
+                <w:lang w:val="es-ES"/>
+              </w:rPr>
+              <w:t xml:space="preserve"> </w:t>
+            </w:r>
+            <w:proofErr w:type="spellStart"/>
+            <w:r>
+              <w:rPr>
+                <w:lang w:val="es-ES"/>
+              </w:rPr>
+              <w:t>passengers</w:t>
+            </w:r>
+            <w:proofErr w:type="spellEnd"/>
           </w:p>
         </w:tc>
         <w:tc>
@@ -5114,7 +6082,7 @@
               <w:jc w:val="center"/>
             </w:pPr>
             <w:r>
-              <w:t>0,30 h</w:t>
+              <w:t>1,5 h</w:t>
             </w:r>
           </w:p>
         </w:tc>
@@ -5144,7 +6112,7 @@
               <w:jc w:val="center"/>
             </w:pPr>
             <w:r>
-              <w:t>0,48 h</w:t>
+              <w:t>1,5 h</w:t>
             </w:r>
           </w:p>
         </w:tc>
@@ -5191,13 +6159,12 @@
               <w:spacing w:line="240" w:lineRule="auto"/>
               <w:jc w:val="center"/>
             </w:pPr>
-            <w:hyperlink r:id="rId30">
+            <w:hyperlink r:id="rId30" w:history="1">
               <w:r>
                 <w:rPr>
-                  <w:color w:val="1155CC"/>
-                  <w:u w:val="single"/>
+                  <w:rStyle w:val="Hipervnculo"/>
                 </w:rPr>
-                <w:t>043/R2</w:t>
+                <w:t>222/R1</w:t>
               </w:r>
             </w:hyperlink>
           </w:p>
@@ -5218,15 +6185,40 @@
             <w:pPr>
               <w:widowControl w:val="0"/>
               <w:spacing w:line="240" w:lineRule="auto"/>
-            </w:pPr>
+              <w:rPr>
+                <w:lang w:val="es-ES"/>
+              </w:rPr>
+            </w:pPr>
+            <w:proofErr w:type="spellStart"/>
             <w:r>
               <w:rPr>
                 <w:b/>
               </w:rPr>
-              <w:t>Review:</w:t>
-            </w:r>
-            <w:r>
-              <w:t>Crear entidad Booking</w:t>
+              <w:t>Review</w:t>
+            </w:r>
+            <w:proofErr w:type="spellEnd"/>
+            <w:r>
+              <w:rPr>
+                <w:b/>
+              </w:rPr>
+              <w:t>:</w:t>
+            </w:r>
+            <w:r>
+              <w:rPr>
+                <w:rFonts w:ascii="Segoe UI" w:eastAsia="Times New Roman" w:hAnsi="Segoe UI" w:cs="Segoe UI"/>
+                <w:color w:val="F0F6FC"/>
+                <w:kern w:val="36"/>
+                <w:sz w:val="48"/>
+                <w:szCs w:val="48"/>
+                <w:lang w:val="es-ES"/>
+              </w:rPr>
+              <w:t xml:space="preserve"> </w:t>
+            </w:r>
+            <w:r>
+              <w:rPr>
+                <w:lang w:val="es-ES"/>
+              </w:rPr>
+              <w:t>Produce a test report </w:t>
             </w:r>
           </w:p>
         </w:tc>
@@ -5296,643 +6288,6 @@
             </w:pPr>
             <w:r>
               <w:t>0,39 h</w:t>
-            </w:r>
-          </w:p>
-        </w:tc>
-      </w:tr>
-      <w:tr>
-        <w:tc>
-          <w:tcPr>
-            <w:tcW w:w="957" w:type="dxa"/>
-            <w:shd w:val="clear" w:color="auto" w:fill="auto"/>
-            <w:tcMar>
-              <w:top w:w="100" w:type="dxa"/>
-              <w:left w:w="100" w:type="dxa"/>
-              <w:bottom w:w="100" w:type="dxa"/>
-              <w:right w:w="100" w:type="dxa"/>
-            </w:tcMar>
-            <w:vAlign w:val="center"/>
-          </w:tcPr>
-          <w:p>
-            <w:pPr>
-              <w:widowControl w:val="0"/>
-              <w:spacing w:line="240" w:lineRule="auto"/>
-              <w:jc w:val="center"/>
-            </w:pPr>
-            <w:r>
-              <w:t>-</w:t>
-            </w:r>
-          </w:p>
-        </w:tc>
-        <w:tc>
-          <w:tcPr>
-            <w:tcW w:w="956" w:type="dxa"/>
-            <w:shd w:val="clear" w:color="auto" w:fill="auto"/>
-            <w:tcMar>
-              <w:top w:w="100" w:type="dxa"/>
-              <w:left w:w="100" w:type="dxa"/>
-              <w:bottom w:w="100" w:type="dxa"/>
-              <w:right w:w="100" w:type="dxa"/>
-            </w:tcMar>
-            <w:vAlign w:val="center"/>
-          </w:tcPr>
-          <w:p>
-            <w:pPr>
-              <w:widowControl w:val="0"/>
-              <w:spacing w:line="240" w:lineRule="auto"/>
-              <w:jc w:val="center"/>
-            </w:pPr>
-            <w:hyperlink r:id="rId31">
-              <w:r>
-                <w:rPr>
-                  <w:color w:val="1155CC"/>
-                  <w:u w:val="single"/>
-                </w:rPr>
-                <w:t>043/R3</w:t>
-              </w:r>
-            </w:hyperlink>
-          </w:p>
-        </w:tc>
-        <w:tc>
-          <w:tcPr>
-            <w:tcW w:w="2412" w:type="dxa"/>
-            <w:shd w:val="clear" w:color="auto" w:fill="auto"/>
-            <w:tcMar>
-              <w:top w:w="100" w:type="dxa"/>
-              <w:left w:w="100" w:type="dxa"/>
-              <w:bottom w:w="100" w:type="dxa"/>
-              <w:right w:w="100" w:type="dxa"/>
-            </w:tcMar>
-            <w:vAlign w:val="center"/>
-          </w:tcPr>
-          <w:p>
-            <w:pPr>
-              <w:widowControl w:val="0"/>
-              <w:spacing w:line="240" w:lineRule="auto"/>
-            </w:pPr>
-            <w:r>
-              <w:rPr>
-                <w:b/>
-              </w:rPr>
-              <w:t>Review:</w:t>
-            </w:r>
-            <w:r>
-              <w:t>Crear entidad Booking</w:t>
-            </w:r>
-          </w:p>
-        </w:tc>
-        <w:tc>
-          <w:tcPr>
-            <w:tcW w:w="1683" w:type="dxa"/>
-            <w:shd w:val="clear" w:color="auto" w:fill="auto"/>
-            <w:tcMar>
-              <w:top w:w="100" w:type="dxa"/>
-              <w:left w:w="100" w:type="dxa"/>
-              <w:bottom w:w="100" w:type="dxa"/>
-              <w:right w:w="100" w:type="dxa"/>
-            </w:tcMar>
-            <w:vAlign w:val="center"/>
-          </w:tcPr>
-          <w:p>
-            <w:pPr>
-              <w:widowControl w:val="0"/>
-              <w:spacing w:line="240" w:lineRule="auto"/>
-              <w:jc w:val="center"/>
-            </w:pPr>
-            <w:r>
-              <w:t>Desarrollador</w:t>
-            </w:r>
-          </w:p>
-        </w:tc>
-        <w:tc>
-          <w:tcPr>
-            <w:tcW w:w="1683" w:type="dxa"/>
-            <w:shd w:val="clear" w:color="auto" w:fill="auto"/>
-            <w:tcMar>
-              <w:top w:w="100" w:type="dxa"/>
-              <w:left w:w="100" w:type="dxa"/>
-              <w:bottom w:w="100" w:type="dxa"/>
-              <w:right w:w="100" w:type="dxa"/>
-            </w:tcMar>
-            <w:vAlign w:val="center"/>
-          </w:tcPr>
-          <w:p>
-            <w:pPr>
-              <w:widowControl w:val="0"/>
-              <w:spacing w:line="240" w:lineRule="auto"/>
-              <w:jc w:val="center"/>
-            </w:pPr>
-            <w:r>
-              <w:t>0,30 h</w:t>
-            </w:r>
-          </w:p>
-        </w:tc>
-        <w:tc>
-          <w:tcPr>
-            <w:tcW w:w="1683" w:type="dxa"/>
-            <w:shd w:val="clear" w:color="auto" w:fill="auto"/>
-            <w:tcMar>
-              <w:top w:w="100" w:type="dxa"/>
-              <w:left w:w="100" w:type="dxa"/>
-              <w:bottom w:w="100" w:type="dxa"/>
-              <w:right w:w="100" w:type="dxa"/>
-            </w:tcMar>
-            <w:vAlign w:val="center"/>
-          </w:tcPr>
-          <w:p>
-            <w:pPr>
-              <w:widowControl w:val="0"/>
-              <w:pBdr>
-                <w:top w:val="nil"/>
-                <w:left w:val="nil"/>
-                <w:bottom w:val="nil"/>
-                <w:right w:val="nil"/>
-                <w:between w:val="nil"/>
-              </w:pBdr>
-              <w:spacing w:line="240" w:lineRule="auto"/>
-              <w:jc w:val="center"/>
-            </w:pPr>
-            <w:r>
-              <w:t>0,42 h</w:t>
-            </w:r>
-          </w:p>
-        </w:tc>
-      </w:tr>
-      <w:tr>
-        <w:tc>
-          <w:tcPr>
-            <w:tcW w:w="957" w:type="dxa"/>
-            <w:shd w:val="clear" w:color="auto" w:fill="auto"/>
-            <w:tcMar>
-              <w:top w:w="100" w:type="dxa"/>
-              <w:left w:w="100" w:type="dxa"/>
-              <w:bottom w:w="100" w:type="dxa"/>
-              <w:right w:w="100" w:type="dxa"/>
-            </w:tcMar>
-            <w:vAlign w:val="center"/>
-          </w:tcPr>
-          <w:p>
-            <w:pPr>
-              <w:widowControl w:val="0"/>
-              <w:spacing w:line="240" w:lineRule="auto"/>
-              <w:jc w:val="center"/>
-            </w:pPr>
-            <w:r>
-              <w:t>-</w:t>
-            </w:r>
-          </w:p>
-        </w:tc>
-        <w:tc>
-          <w:tcPr>
-            <w:tcW w:w="956" w:type="dxa"/>
-            <w:shd w:val="clear" w:color="auto" w:fill="auto"/>
-            <w:tcMar>
-              <w:top w:w="100" w:type="dxa"/>
-              <w:left w:w="100" w:type="dxa"/>
-              <w:bottom w:w="100" w:type="dxa"/>
-              <w:right w:w="100" w:type="dxa"/>
-            </w:tcMar>
-            <w:vAlign w:val="center"/>
-          </w:tcPr>
-          <w:p>
-            <w:pPr>
-              <w:widowControl w:val="0"/>
-              <w:spacing w:line="240" w:lineRule="auto"/>
-              <w:jc w:val="center"/>
-            </w:pPr>
-            <w:hyperlink r:id="rId32">
-              <w:r>
-                <w:rPr>
-                  <w:color w:val="1155CC"/>
-                  <w:u w:val="single"/>
-                </w:rPr>
-                <w:t>044/R1</w:t>
-              </w:r>
-            </w:hyperlink>
-          </w:p>
-        </w:tc>
-        <w:tc>
-          <w:tcPr>
-            <w:tcW w:w="2412" w:type="dxa"/>
-            <w:shd w:val="clear" w:color="auto" w:fill="auto"/>
-            <w:tcMar>
-              <w:top w:w="100" w:type="dxa"/>
-              <w:left w:w="100" w:type="dxa"/>
-              <w:bottom w:w="100" w:type="dxa"/>
-              <w:right w:w="100" w:type="dxa"/>
-            </w:tcMar>
-            <w:vAlign w:val="center"/>
-          </w:tcPr>
-          <w:p>
-            <w:pPr>
-              <w:widowControl w:val="0"/>
-              <w:spacing w:line="240" w:lineRule="auto"/>
-            </w:pPr>
-            <w:r>
-              <w:rPr>
-                <w:b/>
-              </w:rPr>
-              <w:t>Review:</w:t>
-            </w:r>
-            <w:r>
-              <w:t>Crear entidad Passenger</w:t>
-            </w:r>
-          </w:p>
-        </w:tc>
-        <w:tc>
-          <w:tcPr>
-            <w:tcW w:w="1683" w:type="dxa"/>
-            <w:shd w:val="clear" w:color="auto" w:fill="auto"/>
-            <w:tcMar>
-              <w:top w:w="100" w:type="dxa"/>
-              <w:left w:w="100" w:type="dxa"/>
-              <w:bottom w:w="100" w:type="dxa"/>
-              <w:right w:w="100" w:type="dxa"/>
-            </w:tcMar>
-            <w:vAlign w:val="center"/>
-          </w:tcPr>
-          <w:p>
-            <w:pPr>
-              <w:widowControl w:val="0"/>
-              <w:spacing w:line="240" w:lineRule="auto"/>
-              <w:jc w:val="center"/>
-            </w:pPr>
-            <w:r>
-              <w:t>Desarrollador</w:t>
-            </w:r>
-          </w:p>
-        </w:tc>
-        <w:tc>
-          <w:tcPr>
-            <w:tcW w:w="1683" w:type="dxa"/>
-            <w:shd w:val="clear" w:color="auto" w:fill="auto"/>
-            <w:tcMar>
-              <w:top w:w="100" w:type="dxa"/>
-              <w:left w:w="100" w:type="dxa"/>
-              <w:bottom w:w="100" w:type="dxa"/>
-              <w:right w:w="100" w:type="dxa"/>
-            </w:tcMar>
-            <w:vAlign w:val="center"/>
-          </w:tcPr>
-          <w:p>
-            <w:pPr>
-              <w:widowControl w:val="0"/>
-              <w:spacing w:line="240" w:lineRule="auto"/>
-              <w:jc w:val="center"/>
-            </w:pPr>
-            <w:r>
-              <w:t>0,30 h</w:t>
-            </w:r>
-          </w:p>
-        </w:tc>
-        <w:tc>
-          <w:tcPr>
-            <w:tcW w:w="1683" w:type="dxa"/>
-            <w:shd w:val="clear" w:color="auto" w:fill="auto"/>
-            <w:tcMar>
-              <w:top w:w="100" w:type="dxa"/>
-              <w:left w:w="100" w:type="dxa"/>
-              <w:bottom w:w="100" w:type="dxa"/>
-              <w:right w:w="100" w:type="dxa"/>
-            </w:tcMar>
-            <w:vAlign w:val="center"/>
-          </w:tcPr>
-          <w:p>
-            <w:pPr>
-              <w:widowControl w:val="0"/>
-              <w:pBdr>
-                <w:top w:val="nil"/>
-                <w:left w:val="nil"/>
-                <w:bottom w:val="nil"/>
-                <w:right w:val="nil"/>
-                <w:between w:val="nil"/>
-              </w:pBdr>
-              <w:spacing w:line="240" w:lineRule="auto"/>
-              <w:jc w:val="center"/>
-            </w:pPr>
-            <w:r>
-              <w:t>0,50 h</w:t>
-            </w:r>
-          </w:p>
-        </w:tc>
-      </w:tr>
-      <w:tr>
-        <w:tc>
-          <w:tcPr>
-            <w:tcW w:w="957" w:type="dxa"/>
-            <w:shd w:val="clear" w:color="auto" w:fill="auto"/>
-            <w:tcMar>
-              <w:top w:w="100" w:type="dxa"/>
-              <w:left w:w="100" w:type="dxa"/>
-              <w:bottom w:w="100" w:type="dxa"/>
-              <w:right w:w="100" w:type="dxa"/>
-            </w:tcMar>
-            <w:vAlign w:val="center"/>
-          </w:tcPr>
-          <w:p>
-            <w:pPr>
-              <w:widowControl w:val="0"/>
-              <w:spacing w:line="240" w:lineRule="auto"/>
-              <w:jc w:val="center"/>
-            </w:pPr>
-            <w:r>
-              <w:t>-</w:t>
-            </w:r>
-          </w:p>
-        </w:tc>
-        <w:tc>
-          <w:tcPr>
-            <w:tcW w:w="956" w:type="dxa"/>
-            <w:shd w:val="clear" w:color="auto" w:fill="auto"/>
-            <w:tcMar>
-              <w:top w:w="100" w:type="dxa"/>
-              <w:left w:w="100" w:type="dxa"/>
-              <w:bottom w:w="100" w:type="dxa"/>
-              <w:right w:w="100" w:type="dxa"/>
-            </w:tcMar>
-            <w:vAlign w:val="center"/>
-          </w:tcPr>
-          <w:p>
-            <w:pPr>
-              <w:widowControl w:val="0"/>
-              <w:spacing w:line="240" w:lineRule="auto"/>
-              <w:jc w:val="center"/>
-            </w:pPr>
-            <w:hyperlink r:id="rId33">
-              <w:r>
-                <w:rPr>
-                  <w:color w:val="1155CC"/>
-                  <w:u w:val="single"/>
-                </w:rPr>
-                <w:t>044/R2</w:t>
-              </w:r>
-            </w:hyperlink>
-          </w:p>
-        </w:tc>
-        <w:tc>
-          <w:tcPr>
-            <w:tcW w:w="2412" w:type="dxa"/>
-            <w:shd w:val="clear" w:color="auto" w:fill="auto"/>
-            <w:tcMar>
-              <w:top w:w="100" w:type="dxa"/>
-              <w:left w:w="100" w:type="dxa"/>
-              <w:bottom w:w="100" w:type="dxa"/>
-              <w:right w:w="100" w:type="dxa"/>
-            </w:tcMar>
-            <w:vAlign w:val="center"/>
-          </w:tcPr>
-          <w:p>
-            <w:pPr>
-              <w:widowControl w:val="0"/>
-              <w:spacing w:line="240" w:lineRule="auto"/>
-            </w:pPr>
-            <w:r>
-              <w:rPr>
-                <w:b/>
-              </w:rPr>
-              <w:t>Review:</w:t>
-            </w:r>
-            <w:r>
-              <w:t>Crear entidad Passenger</w:t>
-            </w:r>
-          </w:p>
-        </w:tc>
-        <w:tc>
-          <w:tcPr>
-            <w:tcW w:w="1683" w:type="dxa"/>
-            <w:shd w:val="clear" w:color="auto" w:fill="auto"/>
-            <w:tcMar>
-              <w:top w:w="100" w:type="dxa"/>
-              <w:left w:w="100" w:type="dxa"/>
-              <w:bottom w:w="100" w:type="dxa"/>
-              <w:right w:w="100" w:type="dxa"/>
-            </w:tcMar>
-            <w:vAlign w:val="center"/>
-          </w:tcPr>
-          <w:p>
-            <w:pPr>
-              <w:widowControl w:val="0"/>
-              <w:spacing w:line="240" w:lineRule="auto"/>
-              <w:jc w:val="center"/>
-            </w:pPr>
-            <w:r>
-              <w:t>Desarrollador</w:t>
-            </w:r>
-          </w:p>
-        </w:tc>
-        <w:tc>
-          <w:tcPr>
-            <w:tcW w:w="1683" w:type="dxa"/>
-            <w:shd w:val="clear" w:color="auto" w:fill="auto"/>
-            <w:tcMar>
-              <w:top w:w="100" w:type="dxa"/>
-              <w:left w:w="100" w:type="dxa"/>
-              <w:bottom w:w="100" w:type="dxa"/>
-              <w:right w:w="100" w:type="dxa"/>
-            </w:tcMar>
-            <w:vAlign w:val="center"/>
-          </w:tcPr>
-          <w:p>
-            <w:pPr>
-              <w:widowControl w:val="0"/>
-              <w:spacing w:line="240" w:lineRule="auto"/>
-              <w:jc w:val="center"/>
-            </w:pPr>
-            <w:r>
-              <w:t>0,30 h</w:t>
-            </w:r>
-          </w:p>
-        </w:tc>
-        <w:tc>
-          <w:tcPr>
-            <w:tcW w:w="1683" w:type="dxa"/>
-            <w:shd w:val="clear" w:color="auto" w:fill="auto"/>
-            <w:tcMar>
-              <w:top w:w="100" w:type="dxa"/>
-              <w:left w:w="100" w:type="dxa"/>
-              <w:bottom w:w="100" w:type="dxa"/>
-              <w:right w:w="100" w:type="dxa"/>
-            </w:tcMar>
-            <w:vAlign w:val="center"/>
-          </w:tcPr>
-          <w:p>
-            <w:pPr>
-              <w:widowControl w:val="0"/>
-              <w:pBdr>
-                <w:top w:val="nil"/>
-                <w:left w:val="nil"/>
-                <w:bottom w:val="nil"/>
-                <w:right w:val="nil"/>
-                <w:between w:val="nil"/>
-              </w:pBdr>
-              <w:spacing w:line="240" w:lineRule="auto"/>
-              <w:jc w:val="center"/>
-            </w:pPr>
-            <w:r>
-              <w:t>0,10 h</w:t>
-            </w:r>
-          </w:p>
-        </w:tc>
-      </w:tr>
-      <w:tr>
-        <w:tc>
-          <w:tcPr>
-            <w:tcW w:w="957" w:type="dxa"/>
-            <w:shd w:val="clear" w:color="auto" w:fill="auto"/>
-            <w:tcMar>
-              <w:top w:w="100" w:type="dxa"/>
-              <w:left w:w="100" w:type="dxa"/>
-              <w:bottom w:w="100" w:type="dxa"/>
-              <w:right w:w="100" w:type="dxa"/>
-            </w:tcMar>
-            <w:vAlign w:val="center"/>
-          </w:tcPr>
-          <w:p>
-            <w:pPr>
-              <w:widowControl w:val="0"/>
-              <w:spacing w:line="240" w:lineRule="auto"/>
-              <w:jc w:val="center"/>
-            </w:pPr>
-            <w:r>
-              <w:t>-</w:t>
-            </w:r>
-          </w:p>
-        </w:tc>
-        <w:tc>
-          <w:tcPr>
-            <w:tcW w:w="956" w:type="dxa"/>
-            <w:shd w:val="clear" w:color="auto" w:fill="auto"/>
-            <w:tcMar>
-              <w:top w:w="100" w:type="dxa"/>
-              <w:left w:w="100" w:type="dxa"/>
-              <w:bottom w:w="100" w:type="dxa"/>
-              <w:right w:w="100" w:type="dxa"/>
-            </w:tcMar>
-            <w:vAlign w:val="center"/>
-          </w:tcPr>
-          <w:p>
-            <w:pPr>
-              <w:widowControl w:val="0"/>
-              <w:spacing w:line="240" w:lineRule="auto"/>
-              <w:jc w:val="center"/>
-            </w:pPr>
-            <w:hyperlink r:id="rId34">
-              <w:r>
-                <w:rPr>
-                  <w:color w:val="1155CC"/>
-                  <w:u w:val="single"/>
-                </w:rPr>
-                <w:t>044/R3</w:t>
-              </w:r>
-            </w:hyperlink>
-          </w:p>
-        </w:tc>
-        <w:tc>
-          <w:tcPr>
-            <w:tcW w:w="2412" w:type="dxa"/>
-            <w:shd w:val="clear" w:color="auto" w:fill="auto"/>
-            <w:tcMar>
-              <w:top w:w="100" w:type="dxa"/>
-              <w:left w:w="100" w:type="dxa"/>
-              <w:bottom w:w="100" w:type="dxa"/>
-              <w:right w:w="100" w:type="dxa"/>
-            </w:tcMar>
-            <w:vAlign w:val="center"/>
-          </w:tcPr>
-          <w:p>
-            <w:pPr>
-              <w:widowControl w:val="0"/>
-              <w:spacing w:line="240" w:lineRule="auto"/>
-            </w:pPr>
-            <w:r>
-              <w:rPr>
-                <w:b/>
-              </w:rPr>
-              <w:t>Review:</w:t>
-            </w:r>
-            <w:r>
-              <w:t xml:space="preserve">Crear entidad </w:t>
-            </w:r>
-            <w:r>
-              <w:lastRenderedPageBreak/>
-              <w:t>Passenger</w:t>
-            </w:r>
-          </w:p>
-        </w:tc>
-        <w:tc>
-          <w:tcPr>
-            <w:tcW w:w="1683" w:type="dxa"/>
-            <w:shd w:val="clear" w:color="auto" w:fill="auto"/>
-            <w:tcMar>
-              <w:top w:w="100" w:type="dxa"/>
-              <w:left w:w="100" w:type="dxa"/>
-              <w:bottom w:w="100" w:type="dxa"/>
-              <w:right w:w="100" w:type="dxa"/>
-            </w:tcMar>
-            <w:vAlign w:val="center"/>
-          </w:tcPr>
-          <w:p>
-            <w:pPr>
-              <w:widowControl w:val="0"/>
-              <w:spacing w:line="240" w:lineRule="auto"/>
-              <w:jc w:val="center"/>
-            </w:pPr>
-            <w:r>
-              <w:lastRenderedPageBreak/>
-              <w:t>Desarrollador</w:t>
-            </w:r>
-          </w:p>
-        </w:tc>
-        <w:tc>
-          <w:tcPr>
-            <w:tcW w:w="1683" w:type="dxa"/>
-            <w:shd w:val="clear" w:color="auto" w:fill="auto"/>
-            <w:tcMar>
-              <w:top w:w="100" w:type="dxa"/>
-              <w:left w:w="100" w:type="dxa"/>
-              <w:bottom w:w="100" w:type="dxa"/>
-              <w:right w:w="100" w:type="dxa"/>
-            </w:tcMar>
-            <w:vAlign w:val="center"/>
-          </w:tcPr>
-          <w:p>
-            <w:pPr>
-              <w:widowControl w:val="0"/>
-              <w:spacing w:line="240" w:lineRule="auto"/>
-              <w:jc w:val="center"/>
-            </w:pPr>
-            <w:r>
-              <w:t>0,30 h</w:t>
-            </w:r>
-          </w:p>
-        </w:tc>
-        <w:tc>
-          <w:tcPr>
-            <w:tcW w:w="1683" w:type="dxa"/>
-            <w:shd w:val="clear" w:color="auto" w:fill="auto"/>
-            <w:tcMar>
-              <w:top w:w="100" w:type="dxa"/>
-              <w:left w:w="100" w:type="dxa"/>
-              <w:bottom w:w="100" w:type="dxa"/>
-              <w:right w:w="100" w:type="dxa"/>
-            </w:tcMar>
-            <w:vAlign w:val="center"/>
-          </w:tcPr>
-          <w:p>
-            <w:pPr>
-              <w:widowControl w:val="0"/>
-              <w:pBdr>
-                <w:top w:val="nil"/>
-                <w:left w:val="nil"/>
-                <w:bottom w:val="nil"/>
-                <w:right w:val="nil"/>
-                <w:between w:val="nil"/>
-              </w:pBdr>
-              <w:spacing w:line="240" w:lineRule="auto"/>
-              <w:jc w:val="center"/>
-            </w:pPr>
-            <w:r>
-              <w:t>0,15 h</w:t>
             </w:r>
           </w:p>
         </w:tc>
@@ -5945,6 +6300,7 @@
       <w:bookmarkStart w:id="12" w:name="_heading=h.1t3h5sf" w:colFirst="0" w:colLast="0"/>
       <w:bookmarkEnd w:id="12"/>
       <w:r>
+        <w:lastRenderedPageBreak/>
         <w:t>Capturas</w:t>
       </w:r>
     </w:p>
@@ -5970,14 +6326,15 @@
       <w:bookmarkEnd w:id="13"/>
       <w:r>
         <w:rPr>
+          <w:noProof/>
           <w:color w:val="666666"/>
           <w:sz w:val="24"/>
           <w:szCs w:val="24"/>
         </w:rPr>
         <w:drawing>
-          <wp:inline distT="0" distB="0" distL="0" distR="0" wp14:anchorId="6D676941" wp14:editId="260CB320">
-            <wp:extent cx="5943600" cy="5109845"/>
-            <wp:effectExtent l="0" t="0" r="0" b="0"/>
+          <wp:inline distT="0" distB="0" distL="0" distR="0" wp14:anchorId="6D676941" wp14:editId="001230D7">
+            <wp:extent cx="4586772" cy="3943350"/>
+            <wp:effectExtent l="0" t="0" r="4445" b="0"/>
             <wp:docPr id="187894116" name="Imagen 1" descr="Captura de pantalla de computadora&#10;&#10;El contenido generado por IA puede ser incorrecto."/>
             <wp:cNvGraphicFramePr>
               <a:graphicFrameLocks xmlns:a="http://schemas.openxmlformats.org/drawingml/2006/main" noChangeAspect="1"/>
@@ -5990,7 +6347,7 @@
                     <pic:cNvPicPr/>
                   </pic:nvPicPr>
                   <pic:blipFill>
-                    <a:blip r:embed="rId35"/>
+                    <a:blip r:embed="rId31"/>
                     <a:stretch>
                       <a:fillRect/>
                     </a:stretch>
@@ -5998,7 +6355,7 @@
                   <pic:spPr>
                     <a:xfrm>
                       <a:off x="0" y="0"/>
-                      <a:ext cx="5943600" cy="5109845"/>
+                      <a:ext cx="4589245" cy="3945476"/>
                     </a:xfrm>
                     <a:prstGeom prst="rect">
                       <a:avLst/>
@@ -6021,25 +6378,7 @@
         <w:rPr>
           <w:b/>
         </w:rPr>
-        <w:t>03</w:t>
-      </w:r>
-      <w:r>
-        <w:rPr>
-          <w:b/>
-        </w:rPr>
-        <w:t>/0</w:t>
-      </w:r>
-      <w:r>
-        <w:rPr>
-          <w:b/>
-        </w:rPr>
-        <w:t>7</w:t>
-      </w:r>
-      <w:r>
-        <w:rPr>
-          <w:b/>
-        </w:rPr>
-        <w:t>/2025 - Vista inicial del tablero</w:t>
+        <w:t>03/07/2025 - Vista inicial del tablero</w:t>
       </w:r>
     </w:p>
     <w:p>
@@ -6058,12 +6397,13 @@
       <w:r>
         <w:rPr>
           <w:b/>
+          <w:noProof/>
         </w:rPr>
         <w:lastRenderedPageBreak/>
         <w:drawing>
-          <wp:inline distT="0" distB="0" distL="0" distR="0" wp14:anchorId="1D0B130D" wp14:editId="0F8DE03B">
-            <wp:extent cx="5943600" cy="5140960"/>
-            <wp:effectExtent l="0" t="0" r="0" b="2540"/>
+          <wp:inline distT="0" distB="0" distL="0" distR="0" wp14:anchorId="1D0B130D" wp14:editId="62478A3D">
+            <wp:extent cx="4327757" cy="3743325"/>
+            <wp:effectExtent l="0" t="0" r="0" b="0"/>
             <wp:docPr id="564083139" name="Imagen 1" descr="Texto&#10;&#10;El contenido generado por IA puede ser incorrecto."/>
             <wp:cNvGraphicFramePr>
               <a:graphicFrameLocks xmlns:a="http://schemas.openxmlformats.org/drawingml/2006/main" noChangeAspect="1"/>
@@ -6076,7 +6416,7 @@
                     <pic:cNvPicPr/>
                   </pic:nvPicPr>
                   <pic:blipFill>
-                    <a:blip r:embed="rId36"/>
+                    <a:blip r:embed="rId32"/>
                     <a:stretch>
                       <a:fillRect/>
                     </a:stretch>
@@ -6084,7 +6424,7 @@
                   <pic:spPr>
                     <a:xfrm>
                       <a:off x="0" y="0"/>
-                      <a:ext cx="5943600" cy="5140960"/>
+                      <a:ext cx="4329466" cy="3744803"/>
                     </a:xfrm>
                     <a:prstGeom prst="rect">
                       <a:avLst/>
@@ -6114,25 +6454,7 @@
         <w:rPr>
           <w:b/>
         </w:rPr>
-        <w:t>03</w:t>
-      </w:r>
-      <w:r>
-        <w:rPr>
-          <w:b/>
-        </w:rPr>
-        <w:t>/0</w:t>
-      </w:r>
-      <w:r>
-        <w:rPr>
-          <w:b/>
-        </w:rPr>
-        <w:t>7</w:t>
-      </w:r>
-      <w:r>
-        <w:rPr>
-          <w:b/>
-        </w:rPr>
-        <w:t>/2025 - Tablero al final de la entrega</w:t>
+        <w:t>03/07/2025 - Tablero al final de la entrega</w:t>
       </w:r>
     </w:p>
     <w:p/>
@@ -6617,7 +6939,6 @@
                   <w:rPr>
                     <w:b/>
                   </w:rPr>
-                  <w:lastRenderedPageBreak/>
                   <w:t>Coste de amortización total estimado</w:t>
                 </w:r>
               </w:p>
@@ -6728,6 +7049,7 @@
               <w:rPr>
                 <w:b/>
               </w:rPr>
+              <w:lastRenderedPageBreak/>
               <w:t>Rol</w:t>
             </w:r>
           </w:p>
@@ -6863,9 +7185,11 @@
               <w:spacing w:line="240" w:lineRule="auto"/>
               <w:jc w:val="center"/>
             </w:pPr>
+            <w:proofErr w:type="spellStart"/>
             <w:r>
               <w:t>Developer</w:t>
             </w:r>
+            <w:proofErr w:type="spellEnd"/>
           </w:p>
         </w:tc>
         <w:tc>
@@ -6975,9 +7299,11 @@
               <w:spacing w:line="240" w:lineRule="auto"/>
               <w:jc w:val="center"/>
             </w:pPr>
+            <w:proofErr w:type="spellStart"/>
             <w:r>
               <w:t>Analyst</w:t>
             </w:r>
+            <w:proofErr w:type="spellEnd"/>
           </w:p>
         </w:tc>
         <w:tc>
@@ -7199,9 +7525,11 @@
               <w:spacing w:line="240" w:lineRule="auto"/>
               <w:jc w:val="center"/>
             </w:pPr>
+            <w:proofErr w:type="spellStart"/>
             <w:r>
               <w:t>Tester</w:t>
             </w:r>
+            <w:proofErr w:type="spellEnd"/>
           </w:p>
         </w:tc>
         <w:tc>
@@ -7521,7 +7849,21 @@
         <w:rPr>
           <w:b/>
         </w:rPr>
-        <w:t>Coste total estimado : 133,50 €</w:t>
+        <w:t xml:space="preserve">Coste total </w:t>
+      </w:r>
+      <w:proofErr w:type="gramStart"/>
+      <w:r>
+        <w:rPr>
+          <w:b/>
+        </w:rPr>
+        <w:t>estimado :</w:t>
+      </w:r>
+      <w:proofErr w:type="gramEnd"/>
+      <w:r>
+        <w:rPr>
+          <w:b/>
+        </w:rPr>
+        <w:t xml:space="preserve"> 133,50 €</w:t>
       </w:r>
     </w:p>
     <w:p>
@@ -7534,7 +7876,21 @@
         <w:rPr>
           <w:b/>
         </w:rPr>
-        <w:t>Amortizaciones mensuales : 25,17 €</w:t>
+        <w:t xml:space="preserve">Amortizaciones </w:t>
+      </w:r>
+      <w:proofErr w:type="gramStart"/>
+      <w:r>
+        <w:rPr>
+          <w:b/>
+        </w:rPr>
+        <w:t>mensuales :</w:t>
+      </w:r>
+      <w:proofErr w:type="gramEnd"/>
+      <w:r>
+        <w:rPr>
+          <w:b/>
+        </w:rPr>
+        <w:t xml:space="preserve"> 25,17 €</w:t>
       </w:r>
     </w:p>
     <w:p>
@@ -7557,9 +7913,11 @@
       </w:pPr>
       <w:bookmarkStart w:id="15" w:name="_heading=h.17dp8vu" w:colFirst="0" w:colLast="0"/>
       <w:bookmarkEnd w:id="15"/>
+      <w:proofErr w:type="spellStart"/>
       <w:r>
         <w:t>Progress</w:t>
       </w:r>
+      <w:proofErr w:type="spellEnd"/>
     </w:p>
     <w:p>
       <w:pPr>
@@ -7759,10 +8117,7 @@
               <w:jc w:val="center"/>
             </w:pPr>
             <w:r>
-              <w:t>6</w:t>
-            </w:r>
-            <w:r>
-              <w:t>,5</w:t>
+              <w:t>6,5</w:t>
             </w:r>
           </w:p>
         </w:tc>
@@ -8048,10 +8403,11 @@
               <w:spacing w:line="240" w:lineRule="auto"/>
               <w:jc w:val="center"/>
             </w:pPr>
-            <w:r>
-              <w:lastRenderedPageBreak/>
+            <w:proofErr w:type="spellStart"/>
+            <w:r>
               <w:t>Developer</w:t>
             </w:r>
+            <w:proofErr w:type="spellEnd"/>
           </w:p>
         </w:tc>
         <w:tc>
@@ -8183,9 +8539,11 @@
               <w:spacing w:line="240" w:lineRule="auto"/>
               <w:jc w:val="center"/>
             </w:pPr>
+            <w:proofErr w:type="spellStart"/>
             <w:r>
               <w:t>Analyst</w:t>
             </w:r>
+            <w:proofErr w:type="spellEnd"/>
           </w:p>
         </w:tc>
         <w:tc>
@@ -8451,9 +8809,11 @@
               <w:spacing w:line="240" w:lineRule="auto"/>
               <w:jc w:val="center"/>
             </w:pPr>
+            <w:proofErr w:type="spellStart"/>
             <w:r>
               <w:t>Tester</w:t>
             </w:r>
+            <w:proofErr w:type="spellEnd"/>
           </w:p>
         </w:tc>
         <w:tc>
@@ -8708,6 +9068,7 @@
               <w:rPr>
                 <w:b/>
               </w:rPr>
+              <w:lastRenderedPageBreak/>
               <w:t>TOTAL</w:t>
             </w:r>
           </w:p>
@@ -8967,10 +9328,10 @@
     </w:p>
     <w:p/>
     <w:sectPr>
-      <w:headerReference w:type="default" r:id="rId37"/>
-      <w:footerReference w:type="default" r:id="rId38"/>
-      <w:headerReference w:type="first" r:id="rId39"/>
-      <w:footerReference w:type="first" r:id="rId40"/>
+      <w:headerReference w:type="default" r:id="rId33"/>
+      <w:footerReference w:type="default" r:id="rId34"/>
+      <w:headerReference w:type="first" r:id="rId35"/>
+      <w:footerReference w:type="first" r:id="rId36"/>
       <w:pgSz w:w="12240" w:h="15840"/>
       <w:pgMar w:top="1440" w:right="1440" w:bottom="1440" w:left="1440" w:header="720" w:footer="720" w:gutter="0"/>
       <w:pgNumType w:start="0"/>
@@ -9684,7 +10045,6 @@
   <w:style w:type="character" w:default="1" w:styleId="Fuentedeprrafopredeter">
     <w:name w:val="Default Paragraph Font"/>
     <w:uiPriority w:val="1"/>
-    <w:semiHidden/>
     <w:unhideWhenUsed/>
   </w:style>
   <w:style w:type="table" w:default="1" w:styleId="Tablanormal">

</xml_diff>